<commit_message>
Fix formatting by removing unnecessary blank lines in code
</commit_message>
<xml_diff>
--- a/Assignment/Lab Report 6/Lab Report 4.docx
+++ b/Assignment/Lab Report 6/Lab Report 4.docx
@@ -597,33 +597,183 @@
     </w:p>
     <w:p>
       <w:pPr>
-        <w:pStyle w:val="ListParagraph"/>
         <w:rPr>
           <w:color w:val="4472C4" w:themeColor="accent1"/>
         </w:rPr>
       </w:pPr>
-    </w:p>
-    <w:p>
-      <w:pPr>
-        <w:pStyle w:val="ListParagraph"/>
-        <w:rPr>
+      <w:r>
+        <w:rPr>
+          <w:noProof/>
           <w:color w:val="4472C4" w:themeColor="accent1"/>
         </w:rPr>
-      </w:pPr>
-    </w:p>
-    <w:p/>
-    <w:p/>
-    <w:p/>
-    <w:p/>
-    <w:p/>
-    <w:p/>
-    <w:p/>
-    <w:p/>
-    <w:p/>
-    <w:p/>
-    <w:p/>
-    <w:p/>
-    <w:p/>
+        <w:drawing>
+          <wp:inline distT="0" distB="0" distL="0" distR="0">
+            <wp:extent cx="6858000" cy="3013075"/>
+            <wp:effectExtent l="0" t="0" r="0" b="0"/>
+            <wp:docPr id="167789524" name="Picture 2"/>
+            <wp:cNvGraphicFramePr>
+              <a:graphicFrameLocks xmlns:a="http://schemas.openxmlformats.org/drawingml/2006/main" noChangeAspect="1"/>
+            </wp:cNvGraphicFramePr>
+            <a:graphic xmlns:a="http://schemas.openxmlformats.org/drawingml/2006/main">
+              <a:graphicData uri="http://schemas.openxmlformats.org/drawingml/2006/picture">
+                <pic:pic xmlns:pic="http://schemas.openxmlformats.org/drawingml/2006/picture">
+                  <pic:nvPicPr>
+                    <pic:cNvPr id="167789524" name="Picture 167789524"/>
+                    <pic:cNvPicPr/>
+                  </pic:nvPicPr>
+                  <pic:blipFill>
+                    <a:blip r:embed="rId6" cstate="print">
+                      <a:extLst>
+                        <a:ext uri="{28A0092B-C50C-407E-A947-70E740481C1C}">
+                          <a14:useLocalDpi xmlns:a14="http://schemas.microsoft.com/office/drawing/2010/main" val="0"/>
+                        </a:ext>
+                      </a:extLst>
+                    </a:blip>
+                    <a:stretch>
+                      <a:fillRect/>
+                    </a:stretch>
+                  </pic:blipFill>
+                  <pic:spPr>
+                    <a:xfrm>
+                      <a:off x="0" y="0"/>
+                      <a:ext cx="6858000" cy="3013075"/>
+                    </a:xfrm>
+                    <a:prstGeom prst="rect">
+                      <a:avLst/>
+                    </a:prstGeom>
+                  </pic:spPr>
+                </pic:pic>
+              </a:graphicData>
+            </a:graphic>
+          </wp:inline>
+        </w:drawing>
+      </w:r>
+    </w:p>
+    <w:p/>
+    <w:p/>
+    <w:p/>
+    <w:p/>
+    <w:p/>
+    <w:p/>
+    <w:p/>
+    <w:p/>
+    <w:p/>
+    <w:p/>
+    <w:p/>
+    <w:p/>
+    <w:p/>
+    <w:p>
+      <w:pPr>
+        <w:tabs>
+          <w:tab w:val="left" w:pos="975"/>
+        </w:tabs>
+      </w:pPr>
+    </w:p>
+    <w:p>
+      <w:pPr>
+        <w:tabs>
+          <w:tab w:val="left" w:pos="975"/>
+        </w:tabs>
+      </w:pPr>
+    </w:p>
+    <w:p>
+      <w:pPr>
+        <w:tabs>
+          <w:tab w:val="left" w:pos="975"/>
+        </w:tabs>
+      </w:pPr>
+    </w:p>
+    <w:p>
+      <w:pPr>
+        <w:tabs>
+          <w:tab w:val="left" w:pos="975"/>
+        </w:tabs>
+      </w:pPr>
+    </w:p>
+    <w:p>
+      <w:pPr>
+        <w:tabs>
+          <w:tab w:val="left" w:pos="975"/>
+        </w:tabs>
+      </w:pPr>
+    </w:p>
+    <w:p>
+      <w:pPr>
+        <w:tabs>
+          <w:tab w:val="left" w:pos="975"/>
+        </w:tabs>
+      </w:pPr>
+    </w:p>
+    <w:p>
+      <w:pPr>
+        <w:tabs>
+          <w:tab w:val="left" w:pos="975"/>
+        </w:tabs>
+      </w:pPr>
+    </w:p>
+    <w:p>
+      <w:pPr>
+        <w:tabs>
+          <w:tab w:val="left" w:pos="975"/>
+        </w:tabs>
+      </w:pPr>
+    </w:p>
+    <w:p>
+      <w:pPr>
+        <w:tabs>
+          <w:tab w:val="left" w:pos="975"/>
+        </w:tabs>
+      </w:pPr>
+    </w:p>
+    <w:p>
+      <w:pPr>
+        <w:tabs>
+          <w:tab w:val="left" w:pos="975"/>
+        </w:tabs>
+      </w:pPr>
+    </w:p>
+    <w:p>
+      <w:pPr>
+        <w:tabs>
+          <w:tab w:val="left" w:pos="975"/>
+        </w:tabs>
+      </w:pPr>
+    </w:p>
+    <w:p>
+      <w:pPr>
+        <w:tabs>
+          <w:tab w:val="left" w:pos="975"/>
+        </w:tabs>
+      </w:pPr>
+    </w:p>
+    <w:p>
+      <w:pPr>
+        <w:tabs>
+          <w:tab w:val="left" w:pos="975"/>
+        </w:tabs>
+      </w:pPr>
+    </w:p>
+    <w:p>
+      <w:pPr>
+        <w:tabs>
+          <w:tab w:val="left" w:pos="975"/>
+        </w:tabs>
+      </w:pPr>
+    </w:p>
+    <w:p>
+      <w:pPr>
+        <w:tabs>
+          <w:tab w:val="left" w:pos="975"/>
+        </w:tabs>
+      </w:pPr>
+    </w:p>
+    <w:p>
+      <w:pPr>
+        <w:tabs>
+          <w:tab w:val="left" w:pos="975"/>
+        </w:tabs>
+      </w:pPr>
+    </w:p>
     <w:p>
       <w:pPr>
         <w:tabs>
@@ -654,6 +804,7 @@
           <w:sz w:val="36"/>
           <w:szCs w:val="36"/>
         </w:rPr>
+        <w:lastRenderedPageBreak/>
         <w:t>Single Inheritance</w:t>
       </w:r>
       <w:r>
@@ -668,20 +819,55 @@
       </w:r>
     </w:p>
     <w:p>
-      <w:pPr>
-        <w:pStyle w:val="ListParagraph"/>
-      </w:pPr>
-    </w:p>
-    <w:p>
-      <w:pPr>
-        <w:pStyle w:val="ListParagraph"/>
-      </w:pPr>
-    </w:p>
-    <w:p>
-      <w:pPr>
-        <w:pStyle w:val="ListParagraph"/>
-      </w:pPr>
-    </w:p>
+      <w:r>
+        <w:rPr>
+          <w:noProof/>
+        </w:rPr>
+        <w:drawing>
+          <wp:inline distT="0" distB="0" distL="0" distR="0">
+            <wp:extent cx="6858000" cy="3553460"/>
+            <wp:effectExtent l="0" t="0" r="0" b="2540"/>
+            <wp:docPr id="1643357346" name="Picture 3"/>
+            <wp:cNvGraphicFramePr>
+              <a:graphicFrameLocks xmlns:a="http://schemas.openxmlformats.org/drawingml/2006/main" noChangeAspect="1"/>
+            </wp:cNvGraphicFramePr>
+            <a:graphic xmlns:a="http://schemas.openxmlformats.org/drawingml/2006/main">
+              <a:graphicData uri="http://schemas.openxmlformats.org/drawingml/2006/picture">
+                <pic:pic xmlns:pic="http://schemas.openxmlformats.org/drawingml/2006/picture">
+                  <pic:nvPicPr>
+                    <pic:cNvPr id="1643357346" name="Picture 1643357346"/>
+                    <pic:cNvPicPr/>
+                  </pic:nvPicPr>
+                  <pic:blipFill>
+                    <a:blip r:embed="rId7" cstate="print">
+                      <a:extLst>
+                        <a:ext uri="{28A0092B-C50C-407E-A947-70E740481C1C}">
+                          <a14:useLocalDpi xmlns:a14="http://schemas.microsoft.com/office/drawing/2010/main" val="0"/>
+                        </a:ext>
+                      </a:extLst>
+                    </a:blip>
+                    <a:stretch>
+                      <a:fillRect/>
+                    </a:stretch>
+                  </pic:blipFill>
+                  <pic:spPr>
+                    <a:xfrm>
+                      <a:off x="0" y="0"/>
+                      <a:ext cx="6858000" cy="3553460"/>
+                    </a:xfrm>
+                    <a:prstGeom prst="rect">
+                      <a:avLst/>
+                    </a:prstGeom>
+                  </pic:spPr>
+                </pic:pic>
+              </a:graphicData>
+            </a:graphic>
+          </wp:inline>
+        </w:drawing>
+      </w:r>
+    </w:p>
+    <w:p/>
+    <w:p/>
     <w:p/>
     <w:p/>
     <w:p/>
@@ -746,7 +932,54 @@
       </w:r>
     </w:p>
     <w:p/>
-    <w:p/>
+    <w:p>
+      <w:r>
+        <w:rPr>
+          <w:noProof/>
+        </w:rPr>
+        <w:drawing>
+          <wp:inline distT="0" distB="0" distL="0" distR="0">
+            <wp:extent cx="6858000" cy="4006850"/>
+            <wp:effectExtent l="0" t="0" r="0" b="6350"/>
+            <wp:docPr id="47340292" name="Picture 4"/>
+            <wp:cNvGraphicFramePr>
+              <a:graphicFrameLocks xmlns:a="http://schemas.openxmlformats.org/drawingml/2006/main" noChangeAspect="1"/>
+            </wp:cNvGraphicFramePr>
+            <a:graphic xmlns:a="http://schemas.openxmlformats.org/drawingml/2006/main">
+              <a:graphicData uri="http://schemas.openxmlformats.org/drawingml/2006/picture">
+                <pic:pic xmlns:pic="http://schemas.openxmlformats.org/drawingml/2006/picture">
+                  <pic:nvPicPr>
+                    <pic:cNvPr id="47340292" name="Picture 47340292"/>
+                    <pic:cNvPicPr/>
+                  </pic:nvPicPr>
+                  <pic:blipFill>
+                    <a:blip r:embed="rId8" cstate="print">
+                      <a:extLst>
+                        <a:ext uri="{28A0092B-C50C-407E-A947-70E740481C1C}">
+                          <a14:useLocalDpi xmlns:a14="http://schemas.microsoft.com/office/drawing/2010/main" val="0"/>
+                        </a:ext>
+                      </a:extLst>
+                    </a:blip>
+                    <a:stretch>
+                      <a:fillRect/>
+                    </a:stretch>
+                  </pic:blipFill>
+                  <pic:spPr>
+                    <a:xfrm>
+                      <a:off x="0" y="0"/>
+                      <a:ext cx="6858000" cy="4006850"/>
+                    </a:xfrm>
+                    <a:prstGeom prst="rect">
+                      <a:avLst/>
+                    </a:prstGeom>
+                  </pic:spPr>
+                </pic:pic>
+              </a:graphicData>
+            </a:graphic>
+          </wp:inline>
+        </w:drawing>
+      </w:r>
+    </w:p>
     <w:p/>
     <w:p/>
     <w:p/>
@@ -794,6 +1027,7 @@
           <w:sz w:val="36"/>
           <w:szCs w:val="36"/>
         </w:rPr>
+        <w:lastRenderedPageBreak/>
         <w:t>Multiple Inheritance</w:t>
       </w:r>
       <w:r>
@@ -809,7 +1043,6 @@
     </w:p>
     <w:p>
       <w:pPr>
-        <w:pStyle w:val="ListParagraph"/>
         <w:rPr>
           <w:b/>
           <w:bCs/>
@@ -818,14 +1051,58 @@
           <w:szCs w:val="36"/>
         </w:rPr>
       </w:pPr>
-    </w:p>
-    <w:p/>
-    <w:p/>
-    <w:p/>
-    <w:p/>
-    <w:p/>
-    <w:p/>
-    <w:p/>
+      <w:r>
+        <w:rPr>
+          <w:b/>
+          <w:bCs/>
+          <w:noProof/>
+          <w:color w:val="5B9BD5" w:themeColor="accent5"/>
+          <w:sz w:val="36"/>
+          <w:szCs w:val="36"/>
+        </w:rPr>
+        <w:drawing>
+          <wp:inline distT="0" distB="0" distL="0" distR="0">
+            <wp:extent cx="6858000" cy="3985260"/>
+            <wp:effectExtent l="0" t="0" r="0" b="2540"/>
+            <wp:docPr id="1065742906" name="Picture 5"/>
+            <wp:cNvGraphicFramePr>
+              <a:graphicFrameLocks xmlns:a="http://schemas.openxmlformats.org/drawingml/2006/main" noChangeAspect="1"/>
+            </wp:cNvGraphicFramePr>
+            <a:graphic xmlns:a="http://schemas.openxmlformats.org/drawingml/2006/main">
+              <a:graphicData uri="http://schemas.openxmlformats.org/drawingml/2006/picture">
+                <pic:pic xmlns:pic="http://schemas.openxmlformats.org/drawingml/2006/picture">
+                  <pic:nvPicPr>
+                    <pic:cNvPr id="1065742906" name="Picture 1065742906"/>
+                    <pic:cNvPicPr/>
+                  </pic:nvPicPr>
+                  <pic:blipFill>
+                    <a:blip r:embed="rId9" cstate="print">
+                      <a:extLst>
+                        <a:ext uri="{28A0092B-C50C-407E-A947-70E740481C1C}">
+                          <a14:useLocalDpi xmlns:a14="http://schemas.microsoft.com/office/drawing/2010/main" val="0"/>
+                        </a:ext>
+                      </a:extLst>
+                    </a:blip>
+                    <a:stretch>
+                      <a:fillRect/>
+                    </a:stretch>
+                  </pic:blipFill>
+                  <pic:spPr>
+                    <a:xfrm>
+                      <a:off x="0" y="0"/>
+                      <a:ext cx="6858000" cy="3985260"/>
+                    </a:xfrm>
+                    <a:prstGeom prst="rect">
+                      <a:avLst/>
+                    </a:prstGeom>
+                  </pic:spPr>
+                </pic:pic>
+              </a:graphicData>
+            </a:graphic>
+          </wp:inline>
+        </w:drawing>
+      </w:r>
+    </w:p>
     <w:p/>
     <w:p/>
     <w:p/>
@@ -884,6 +1161,7 @@
           <w:sz w:val="36"/>
           <w:szCs w:val="36"/>
         </w:rPr>
+        <w:lastRenderedPageBreak/>
         <w:t>Hierarchical Inheritance</w:t>
       </w:r>
       <w:r>
@@ -898,7 +1176,54 @@
       </w:r>
     </w:p>
     <w:p/>
-    <w:p/>
+    <w:p>
+      <w:r>
+        <w:rPr>
+          <w:noProof/>
+        </w:rPr>
+        <w:drawing>
+          <wp:inline distT="0" distB="0" distL="0" distR="0">
+            <wp:extent cx="6858000" cy="4013200"/>
+            <wp:effectExtent l="0" t="0" r="0" b="0"/>
+            <wp:docPr id="269228543" name="Picture 6"/>
+            <wp:cNvGraphicFramePr>
+              <a:graphicFrameLocks xmlns:a="http://schemas.openxmlformats.org/drawingml/2006/main" noChangeAspect="1"/>
+            </wp:cNvGraphicFramePr>
+            <a:graphic xmlns:a="http://schemas.openxmlformats.org/drawingml/2006/main">
+              <a:graphicData uri="http://schemas.openxmlformats.org/drawingml/2006/picture">
+                <pic:pic xmlns:pic="http://schemas.openxmlformats.org/drawingml/2006/picture">
+                  <pic:nvPicPr>
+                    <pic:cNvPr id="269228543" name="Picture 269228543"/>
+                    <pic:cNvPicPr/>
+                  </pic:nvPicPr>
+                  <pic:blipFill>
+                    <a:blip r:embed="rId10" cstate="print">
+                      <a:extLst>
+                        <a:ext uri="{28A0092B-C50C-407E-A947-70E740481C1C}">
+                          <a14:useLocalDpi xmlns:a14="http://schemas.microsoft.com/office/drawing/2010/main" val="0"/>
+                        </a:ext>
+                      </a:extLst>
+                    </a:blip>
+                    <a:stretch>
+                      <a:fillRect/>
+                    </a:stretch>
+                  </pic:blipFill>
+                  <pic:spPr>
+                    <a:xfrm>
+                      <a:off x="0" y="0"/>
+                      <a:ext cx="6858000" cy="4013200"/>
+                    </a:xfrm>
+                    <a:prstGeom prst="rect">
+                      <a:avLst/>
+                    </a:prstGeom>
+                  </pic:spPr>
+                </pic:pic>
+              </a:graphicData>
+            </a:graphic>
+          </wp:inline>
+        </w:drawing>
+      </w:r>
+    </w:p>
     <w:p/>
     <w:p/>
     <w:p/>
@@ -947,970 +1272,60 @@
           <w:sz w:val="36"/>
           <w:szCs w:val="36"/>
         </w:rPr>
+        <w:lastRenderedPageBreak/>
         <w:t>Hybrid Inheritance</w:t>
       </w:r>
     </w:p>
     <w:p/>
-    <w:p/>
-    <w:p/>
-    <w:p/>
-    <w:p/>
-    <w:p/>
-    <w:p/>
-    <w:p/>
-    <w:p/>
-    <w:p/>
-    <w:p/>
-    <w:p/>
-    <w:p/>
-    <w:p/>
-    <w:p/>
-    <w:p/>
-    <w:p/>
-    <w:p/>
-    <w:p/>
-    <w:p/>
-    <w:p/>
-    <w:p/>
-    <w:p/>
-    <w:p/>
-    <w:p/>
-    <w:p/>
-    <w:p/>
-    <w:p/>
-    <w:p>
-      <w:pPr>
-        <w:pStyle w:val="ListParagraph"/>
-        <w:numPr>
-          <w:ilvl w:val="0"/>
-          <w:numId w:val="1"/>
-        </w:numPr>
-        <w:rPr>
-          <w:b/>
-          <w:bCs/>
-          <w:color w:val="5B9BD5" w:themeColor="accent5"/>
-          <w:sz w:val="36"/>
-          <w:szCs w:val="36"/>
-        </w:rPr>
-      </w:pPr>
-      <w:r>
-        <w:rPr>
-          <w:b/>
-          <w:bCs/>
-          <w:color w:val="5B9BD5" w:themeColor="accent5"/>
-          <w:sz w:val="36"/>
-          <w:szCs w:val="36"/>
-        </w:rPr>
-        <w:t>Array within a Class</w:t>
-      </w:r>
-      <w:r>
-        <w:rPr>
-          <w:b/>
-          <w:bCs/>
-          <w:color w:val="5B9BD5" w:themeColor="accent5"/>
-          <w:sz w:val="36"/>
-          <w:szCs w:val="36"/>
-        </w:rPr>
-        <w:t>:</w:t>
-      </w:r>
-    </w:p>
-    <w:p/>
-    <w:p/>
-    <w:p/>
-    <w:p/>
-    <w:p/>
-    <w:p/>
-    <w:p/>
-    <w:p/>
-    <w:p/>
-    <w:p/>
-    <w:p/>
-    <w:p/>
-    <w:p/>
-    <w:p/>
-    <w:p/>
-    <w:p/>
-    <w:p/>
-    <w:p/>
-    <w:p/>
-    <w:p/>
-    <w:p/>
-    <w:p/>
-    <w:p/>
-    <w:p/>
-    <w:p/>
-    <w:p/>
-    <w:p/>
-    <w:p>
-      <w:pPr>
-        <w:pStyle w:val="ListParagraph"/>
-        <w:numPr>
-          <w:ilvl w:val="0"/>
-          <w:numId w:val="1"/>
-        </w:numPr>
-        <w:rPr>
-          <w:b/>
-          <w:bCs/>
-          <w:color w:val="5B9BD5" w:themeColor="accent5"/>
-          <w:sz w:val="36"/>
-          <w:szCs w:val="36"/>
-        </w:rPr>
-      </w:pPr>
-      <w:r>
-        <w:rPr>
-          <w:b/>
-          <w:bCs/>
-          <w:color w:val="5B9BD5" w:themeColor="accent5"/>
-          <w:sz w:val="36"/>
-          <w:szCs w:val="36"/>
-        </w:rPr>
-        <w:t xml:space="preserve">Memory </w:t>
-      </w:r>
-      <w:proofErr w:type="spellStart"/>
-      <w:r>
-        <w:rPr>
-          <w:b/>
-          <w:bCs/>
-          <w:color w:val="5B9BD5" w:themeColor="accent5"/>
-          <w:sz w:val="36"/>
-          <w:szCs w:val="36"/>
-        </w:rPr>
-        <w:t>Alocation</w:t>
-      </w:r>
-      <w:proofErr w:type="spellEnd"/>
-      <w:r>
-        <w:rPr>
-          <w:b/>
-          <w:bCs/>
-          <w:color w:val="5B9BD5" w:themeColor="accent5"/>
-          <w:sz w:val="36"/>
-          <w:szCs w:val="36"/>
-        </w:rPr>
-        <w:t xml:space="preserve"> for </w:t>
-      </w:r>
-      <w:proofErr w:type="gramStart"/>
-      <w:r>
-        <w:rPr>
-          <w:b/>
-          <w:bCs/>
-          <w:color w:val="5B9BD5" w:themeColor="accent5"/>
-          <w:sz w:val="36"/>
-          <w:szCs w:val="36"/>
-        </w:rPr>
-        <w:t>a</w:t>
-      </w:r>
-      <w:proofErr w:type="gramEnd"/>
-      <w:r>
-        <w:rPr>
-          <w:b/>
-          <w:bCs/>
-          <w:color w:val="5B9BD5" w:themeColor="accent5"/>
-          <w:sz w:val="36"/>
-          <w:szCs w:val="36"/>
-        </w:rPr>
-        <w:t xml:space="preserve"> Object</w:t>
-      </w:r>
-      <w:r>
-        <w:rPr>
-          <w:b/>
-          <w:bCs/>
-          <w:color w:val="5B9BD5" w:themeColor="accent5"/>
-          <w:sz w:val="36"/>
-          <w:szCs w:val="36"/>
-        </w:rPr>
-        <w:t>:</w:t>
-      </w:r>
-    </w:p>
-    <w:p>
-      <w:pPr>
-        <w:rPr>
-          <w:sz w:val="32"/>
-          <w:szCs w:val="32"/>
-        </w:rPr>
-      </w:pPr>
-    </w:p>
-    <w:p>
-      <w:pPr>
-        <w:rPr>
-          <w:sz w:val="32"/>
-          <w:szCs w:val="32"/>
-        </w:rPr>
-      </w:pPr>
-    </w:p>
-    <w:p/>
-    <w:p/>
-    <w:p/>
-    <w:p/>
-    <w:p/>
-    <w:p/>
-    <w:p/>
-    <w:p/>
-    <w:p/>
-    <w:p/>
-    <w:p/>
-    <w:p/>
-    <w:p/>
-    <w:p/>
-    <w:p/>
-    <w:p/>
-    <w:p/>
-    <w:p/>
-    <w:p/>
-    <w:p/>
-    <w:p/>
-    <w:p/>
-    <w:p/>
-    <w:p/>
-    <w:p/>
-    <w:p/>
-    <w:p/>
-    <w:p>
-      <w:pPr>
-        <w:rPr>
-          <w:sz w:val="36"/>
-          <w:szCs w:val="36"/>
-        </w:rPr>
-      </w:pPr>
-    </w:p>
-    <w:p>
-      <w:pPr>
-        <w:pStyle w:val="ListParagraph"/>
-        <w:numPr>
-          <w:ilvl w:val="0"/>
-          <w:numId w:val="1"/>
-        </w:numPr>
-        <w:rPr>
-          <w:b/>
-          <w:bCs/>
-          <w:color w:val="5B9BD5" w:themeColor="accent5"/>
-          <w:sz w:val="36"/>
-          <w:szCs w:val="36"/>
-        </w:rPr>
-      </w:pPr>
-      <w:r>
-        <w:rPr>
-          <w:b/>
-          <w:bCs/>
-          <w:color w:val="5B9BD5" w:themeColor="accent5"/>
-          <w:sz w:val="36"/>
-          <w:szCs w:val="36"/>
-        </w:rPr>
-        <w:t>Array of Object</w:t>
-      </w:r>
-      <w:r>
-        <w:rPr>
-          <w:b/>
-          <w:bCs/>
-          <w:color w:val="5B9BD5" w:themeColor="accent5"/>
-          <w:sz w:val="36"/>
-          <w:szCs w:val="36"/>
-        </w:rPr>
-        <w:t>:</w:t>
-      </w:r>
-    </w:p>
-    <w:p>
-      <w:pPr>
-        <w:rPr>
-          <w:b/>
-          <w:bCs/>
-          <w:color w:val="5B9BD5" w:themeColor="accent5"/>
-          <w:sz w:val="36"/>
-          <w:szCs w:val="36"/>
-        </w:rPr>
-      </w:pPr>
-    </w:p>
-    <w:p>
-      <w:pPr>
-        <w:rPr>
-          <w:b/>
-          <w:bCs/>
-          <w:color w:val="5B9BD5" w:themeColor="accent5"/>
-          <w:sz w:val="36"/>
-          <w:szCs w:val="36"/>
-        </w:rPr>
-      </w:pPr>
-    </w:p>
-    <w:p>
-      <w:pPr>
-        <w:rPr>
-          <w:b/>
-          <w:bCs/>
-          <w:color w:val="5B9BD5" w:themeColor="accent5"/>
-          <w:sz w:val="36"/>
-          <w:szCs w:val="36"/>
-        </w:rPr>
-      </w:pPr>
-    </w:p>
-    <w:p>
-      <w:pPr>
-        <w:rPr>
-          <w:b/>
-          <w:bCs/>
-          <w:color w:val="5B9BD5" w:themeColor="accent5"/>
-          <w:sz w:val="36"/>
-          <w:szCs w:val="36"/>
-        </w:rPr>
-      </w:pPr>
-    </w:p>
-    <w:p>
-      <w:pPr>
-        <w:rPr>
-          <w:b/>
-          <w:bCs/>
-          <w:color w:val="5B9BD5" w:themeColor="accent5"/>
-          <w:sz w:val="36"/>
-          <w:szCs w:val="36"/>
-        </w:rPr>
-      </w:pPr>
-    </w:p>
-    <w:p>
-      <w:pPr>
-        <w:rPr>
-          <w:b/>
-          <w:bCs/>
-          <w:color w:val="5B9BD5" w:themeColor="accent5"/>
-          <w:sz w:val="36"/>
-          <w:szCs w:val="36"/>
-        </w:rPr>
-      </w:pPr>
-    </w:p>
-    <w:p>
-      <w:pPr>
-        <w:rPr>
-          <w:b/>
-          <w:bCs/>
-          <w:color w:val="5B9BD5" w:themeColor="accent5"/>
-          <w:sz w:val="36"/>
-          <w:szCs w:val="36"/>
-        </w:rPr>
-      </w:pPr>
-    </w:p>
-    <w:p>
-      <w:pPr>
-        <w:rPr>
-          <w:b/>
-          <w:bCs/>
-          <w:color w:val="5B9BD5" w:themeColor="accent5"/>
-          <w:sz w:val="36"/>
-          <w:szCs w:val="36"/>
-        </w:rPr>
-      </w:pPr>
-    </w:p>
-    <w:p>
-      <w:pPr>
-        <w:rPr>
-          <w:b/>
-          <w:bCs/>
-          <w:color w:val="5B9BD5" w:themeColor="accent5"/>
-          <w:sz w:val="36"/>
-          <w:szCs w:val="36"/>
-        </w:rPr>
-      </w:pPr>
-    </w:p>
-    <w:p>
-      <w:pPr>
-        <w:rPr>
-          <w:b/>
-          <w:bCs/>
-          <w:color w:val="5B9BD5" w:themeColor="accent5"/>
-          <w:sz w:val="36"/>
-          <w:szCs w:val="36"/>
-        </w:rPr>
-      </w:pPr>
-    </w:p>
-    <w:p>
-      <w:pPr>
-        <w:rPr>
-          <w:b/>
-          <w:bCs/>
-          <w:color w:val="5B9BD5" w:themeColor="accent5"/>
-          <w:sz w:val="36"/>
-          <w:szCs w:val="36"/>
-        </w:rPr>
-      </w:pPr>
-    </w:p>
-    <w:p>
-      <w:pPr>
-        <w:rPr>
-          <w:b/>
-          <w:bCs/>
-          <w:color w:val="5B9BD5" w:themeColor="accent5"/>
-          <w:sz w:val="36"/>
-          <w:szCs w:val="36"/>
-        </w:rPr>
-      </w:pPr>
-    </w:p>
-    <w:p>
-      <w:pPr>
-        <w:rPr>
-          <w:b/>
-          <w:bCs/>
-          <w:color w:val="5B9BD5" w:themeColor="accent5"/>
-          <w:sz w:val="36"/>
-          <w:szCs w:val="36"/>
-        </w:rPr>
-      </w:pPr>
-    </w:p>
-    <w:p>
-      <w:pPr>
-        <w:rPr>
-          <w:b/>
-          <w:bCs/>
-          <w:color w:val="5B9BD5" w:themeColor="accent5"/>
-          <w:sz w:val="36"/>
-          <w:szCs w:val="36"/>
-        </w:rPr>
-      </w:pPr>
-    </w:p>
-    <w:p>
-      <w:pPr>
-        <w:rPr>
-          <w:b/>
-          <w:bCs/>
-          <w:color w:val="5B9BD5" w:themeColor="accent5"/>
-          <w:sz w:val="36"/>
-          <w:szCs w:val="36"/>
-        </w:rPr>
-      </w:pPr>
-    </w:p>
-    <w:p>
-      <w:pPr>
-        <w:rPr>
-          <w:b/>
-          <w:bCs/>
-          <w:color w:val="5B9BD5" w:themeColor="accent5"/>
-          <w:sz w:val="36"/>
-          <w:szCs w:val="36"/>
-        </w:rPr>
-      </w:pPr>
-    </w:p>
-    <w:p>
-      <w:pPr>
-        <w:rPr>
-          <w:b/>
-          <w:bCs/>
-          <w:color w:val="5B9BD5" w:themeColor="accent5"/>
-          <w:sz w:val="36"/>
-          <w:szCs w:val="36"/>
-        </w:rPr>
-      </w:pPr>
-    </w:p>
-    <w:p>
-      <w:pPr>
-        <w:rPr>
-          <w:b/>
-          <w:bCs/>
-          <w:color w:val="5B9BD5" w:themeColor="accent5"/>
-          <w:sz w:val="36"/>
-          <w:szCs w:val="36"/>
-        </w:rPr>
-      </w:pPr>
-    </w:p>
-    <w:p>
-      <w:pPr>
-        <w:rPr>
-          <w:b/>
-          <w:bCs/>
-          <w:color w:val="5B9BD5" w:themeColor="accent5"/>
-          <w:sz w:val="36"/>
-          <w:szCs w:val="36"/>
-        </w:rPr>
-      </w:pPr>
-    </w:p>
-    <w:p>
-      <w:pPr>
-        <w:rPr>
-          <w:b/>
-          <w:bCs/>
-          <w:color w:val="5B9BD5" w:themeColor="accent5"/>
-          <w:sz w:val="36"/>
-          <w:szCs w:val="36"/>
-        </w:rPr>
-      </w:pPr>
-    </w:p>
-    <w:p>
-      <w:pPr>
-        <w:rPr>
-          <w:b/>
-          <w:bCs/>
-          <w:color w:val="5B9BD5" w:themeColor="accent5"/>
-          <w:sz w:val="36"/>
-          <w:szCs w:val="36"/>
-        </w:rPr>
-      </w:pPr>
-    </w:p>
-    <w:p>
-      <w:pPr>
-        <w:pStyle w:val="ListParagraph"/>
-        <w:numPr>
-          <w:ilvl w:val="0"/>
-          <w:numId w:val="1"/>
-        </w:numPr>
-        <w:rPr>
-          <w:b/>
-          <w:bCs/>
-          <w:color w:val="5B9BD5" w:themeColor="accent5"/>
-          <w:sz w:val="36"/>
-          <w:szCs w:val="36"/>
-        </w:rPr>
-      </w:pPr>
-      <w:r>
-        <w:rPr>
-          <w:b/>
-          <w:bCs/>
-          <w:color w:val="5B9BD5" w:themeColor="accent5"/>
-          <w:sz w:val="36"/>
-          <w:szCs w:val="36"/>
-        </w:rPr>
-        <w:t>Friend Function</w:t>
-      </w:r>
-      <w:r>
-        <w:rPr>
-          <w:b/>
-          <w:bCs/>
-          <w:color w:val="5B9BD5" w:themeColor="accent5"/>
-          <w:sz w:val="36"/>
-          <w:szCs w:val="36"/>
-        </w:rPr>
-        <w:t>:</w:t>
-      </w:r>
-    </w:p>
-    <w:p>
-      <w:pPr>
-        <w:pStyle w:val="ListParagraph"/>
-        <w:rPr>
-          <w:b/>
-          <w:bCs/>
-          <w:color w:val="5B9BD5" w:themeColor="accent5"/>
-          <w:sz w:val="36"/>
-          <w:szCs w:val="36"/>
-        </w:rPr>
-      </w:pPr>
-    </w:p>
-    <w:p>
-      <w:pPr>
-        <w:rPr>
-          <w:b/>
-          <w:bCs/>
-          <w:color w:val="5B9BD5" w:themeColor="accent5"/>
-          <w:sz w:val="36"/>
-          <w:szCs w:val="36"/>
-        </w:rPr>
-      </w:pPr>
-    </w:p>
-    <w:p>
-      <w:pPr>
-        <w:rPr>
-          <w:b/>
-          <w:bCs/>
-          <w:color w:val="5B9BD5" w:themeColor="accent5"/>
-          <w:sz w:val="36"/>
-          <w:szCs w:val="36"/>
-        </w:rPr>
-      </w:pPr>
-    </w:p>
-    <w:p>
-      <w:pPr>
-        <w:rPr>
-          <w:b/>
-          <w:bCs/>
-          <w:color w:val="5B9BD5" w:themeColor="accent5"/>
-          <w:sz w:val="36"/>
-          <w:szCs w:val="36"/>
-        </w:rPr>
-      </w:pPr>
-    </w:p>
-    <w:p>
-      <w:pPr>
-        <w:rPr>
-          <w:b/>
-          <w:bCs/>
-          <w:color w:val="5B9BD5" w:themeColor="accent5"/>
-          <w:sz w:val="36"/>
-          <w:szCs w:val="36"/>
-        </w:rPr>
-      </w:pPr>
-    </w:p>
-    <w:p>
-      <w:pPr>
-        <w:rPr>
-          <w:b/>
-          <w:bCs/>
-          <w:color w:val="5B9BD5" w:themeColor="accent5"/>
-          <w:sz w:val="36"/>
-          <w:szCs w:val="36"/>
-        </w:rPr>
-      </w:pPr>
-    </w:p>
-    <w:p>
-      <w:pPr>
-        <w:rPr>
-          <w:b/>
-          <w:bCs/>
-          <w:color w:val="5B9BD5" w:themeColor="accent5"/>
-          <w:sz w:val="36"/>
-          <w:szCs w:val="36"/>
-        </w:rPr>
-      </w:pPr>
-    </w:p>
-    <w:p>
-      <w:pPr>
-        <w:rPr>
-          <w:b/>
-          <w:bCs/>
-          <w:color w:val="5B9BD5" w:themeColor="accent5"/>
-          <w:sz w:val="36"/>
-          <w:szCs w:val="36"/>
-        </w:rPr>
-      </w:pPr>
-    </w:p>
-    <w:p>
-      <w:pPr>
-        <w:rPr>
-          <w:b/>
-          <w:bCs/>
-          <w:color w:val="5B9BD5" w:themeColor="accent5"/>
-          <w:sz w:val="36"/>
-          <w:szCs w:val="36"/>
-        </w:rPr>
-      </w:pPr>
-    </w:p>
-    <w:p>
-      <w:pPr>
-        <w:rPr>
-          <w:b/>
-          <w:bCs/>
-          <w:color w:val="5B9BD5" w:themeColor="accent5"/>
-          <w:sz w:val="36"/>
-          <w:szCs w:val="36"/>
-        </w:rPr>
-      </w:pPr>
-    </w:p>
-    <w:p>
-      <w:pPr>
-        <w:rPr>
-          <w:b/>
-          <w:bCs/>
-          <w:color w:val="5B9BD5" w:themeColor="accent5"/>
-          <w:sz w:val="36"/>
-          <w:szCs w:val="36"/>
-        </w:rPr>
-      </w:pPr>
-    </w:p>
-    <w:p>
-      <w:pPr>
-        <w:rPr>
-          <w:b/>
-          <w:bCs/>
-          <w:color w:val="5B9BD5" w:themeColor="accent5"/>
-          <w:sz w:val="36"/>
-          <w:szCs w:val="36"/>
-        </w:rPr>
-      </w:pPr>
-    </w:p>
-    <w:p>
-      <w:pPr>
-        <w:rPr>
-          <w:b/>
-          <w:bCs/>
-          <w:color w:val="5B9BD5" w:themeColor="accent5"/>
-          <w:sz w:val="36"/>
-          <w:szCs w:val="36"/>
-        </w:rPr>
-      </w:pPr>
-    </w:p>
-    <w:p>
-      <w:pPr>
-        <w:rPr>
-          <w:b/>
-          <w:bCs/>
-          <w:color w:val="5B9BD5" w:themeColor="accent5"/>
-          <w:sz w:val="36"/>
-          <w:szCs w:val="36"/>
-        </w:rPr>
-      </w:pPr>
-    </w:p>
-    <w:p>
-      <w:pPr>
-        <w:rPr>
-          <w:b/>
-          <w:bCs/>
-          <w:color w:val="5B9BD5" w:themeColor="accent5"/>
-          <w:sz w:val="36"/>
-          <w:szCs w:val="36"/>
-        </w:rPr>
-      </w:pPr>
-    </w:p>
-    <w:p>
-      <w:pPr>
-        <w:rPr>
-          <w:b/>
-          <w:bCs/>
-          <w:color w:val="5B9BD5" w:themeColor="accent5"/>
-          <w:sz w:val="36"/>
-          <w:szCs w:val="36"/>
-        </w:rPr>
-      </w:pPr>
-    </w:p>
-    <w:p>
-      <w:pPr>
-        <w:rPr>
-          <w:b/>
-          <w:bCs/>
-          <w:color w:val="5B9BD5" w:themeColor="accent5"/>
-          <w:sz w:val="36"/>
-          <w:szCs w:val="36"/>
-        </w:rPr>
-      </w:pPr>
-    </w:p>
-    <w:p>
-      <w:pPr>
-        <w:rPr>
-          <w:b/>
-          <w:bCs/>
-          <w:color w:val="5B9BD5" w:themeColor="accent5"/>
-          <w:sz w:val="36"/>
-          <w:szCs w:val="36"/>
-        </w:rPr>
-      </w:pPr>
-    </w:p>
-    <w:p>
-      <w:pPr>
-        <w:rPr>
-          <w:b/>
-          <w:bCs/>
-          <w:color w:val="5B9BD5" w:themeColor="accent5"/>
-          <w:sz w:val="36"/>
-          <w:szCs w:val="36"/>
-        </w:rPr>
-      </w:pPr>
-    </w:p>
-    <w:p>
-      <w:pPr>
-        <w:rPr>
-          <w:b/>
-          <w:bCs/>
-          <w:color w:val="5B9BD5" w:themeColor="accent5"/>
-          <w:sz w:val="36"/>
-          <w:szCs w:val="36"/>
-        </w:rPr>
-      </w:pPr>
-    </w:p>
-    <w:p>
-      <w:pPr>
-        <w:rPr>
-          <w:b/>
-          <w:bCs/>
-          <w:color w:val="5B9BD5" w:themeColor="accent5"/>
-          <w:sz w:val="36"/>
-          <w:szCs w:val="36"/>
-        </w:rPr>
-      </w:pPr>
-    </w:p>
-    <w:p>
-      <w:pPr>
-        <w:pStyle w:val="ListParagraph"/>
-        <w:numPr>
-          <w:ilvl w:val="0"/>
-          <w:numId w:val="1"/>
-        </w:numPr>
-        <w:rPr>
-          <w:b/>
-          <w:bCs/>
-          <w:color w:val="5B9BD5" w:themeColor="accent5"/>
-          <w:sz w:val="36"/>
-          <w:szCs w:val="36"/>
-        </w:rPr>
-      </w:pPr>
-      <w:r>
-        <w:rPr>
-          <w:b/>
-          <w:bCs/>
-          <w:color w:val="5B9BD5" w:themeColor="accent5"/>
-          <w:sz w:val="36"/>
-          <w:szCs w:val="36"/>
-        </w:rPr>
-        <w:t xml:space="preserve">Class in </w:t>
-      </w:r>
-      <w:proofErr w:type="gramStart"/>
-      <w:r>
-        <w:rPr>
-          <w:b/>
-          <w:bCs/>
-          <w:color w:val="5B9BD5" w:themeColor="accent5"/>
-          <w:sz w:val="36"/>
-          <w:szCs w:val="36"/>
-        </w:rPr>
-        <w:t>a</w:t>
-      </w:r>
-      <w:proofErr w:type="gramEnd"/>
-      <w:r>
-        <w:rPr>
-          <w:b/>
-          <w:bCs/>
-          <w:color w:val="5B9BD5" w:themeColor="accent5"/>
-          <w:sz w:val="36"/>
-          <w:szCs w:val="36"/>
-        </w:rPr>
-        <w:t xml:space="preserve"> Array Student</w:t>
-      </w:r>
-      <w:r>
-        <w:rPr>
-          <w:b/>
-          <w:bCs/>
-          <w:color w:val="5B9BD5" w:themeColor="accent5"/>
-          <w:sz w:val="36"/>
-          <w:szCs w:val="36"/>
-        </w:rPr>
-        <w:t>:</w:t>
-      </w:r>
-    </w:p>
-    <w:p>
-      <w:pPr>
-        <w:rPr>
-          <w:b/>
-          <w:bCs/>
-          <w:color w:val="5B9BD5" w:themeColor="accent5"/>
-          <w:sz w:val="36"/>
-          <w:szCs w:val="36"/>
-        </w:rPr>
-      </w:pPr>
-    </w:p>
-    <w:p>
-      <w:pPr>
-        <w:rPr>
-          <w:b/>
-          <w:bCs/>
-          <w:color w:val="5B9BD5" w:themeColor="accent5"/>
-          <w:sz w:val="36"/>
-          <w:szCs w:val="36"/>
-        </w:rPr>
-      </w:pPr>
-    </w:p>
-    <w:p>
-      <w:pPr>
-        <w:rPr>
-          <w:b/>
-          <w:bCs/>
-          <w:color w:val="5B9BD5" w:themeColor="accent5"/>
-          <w:sz w:val="36"/>
-          <w:szCs w:val="36"/>
-        </w:rPr>
-      </w:pPr>
-    </w:p>
-    <w:p>
-      <w:pPr>
-        <w:rPr>
-          <w:b/>
-          <w:bCs/>
-          <w:color w:val="5B9BD5" w:themeColor="accent5"/>
-          <w:sz w:val="36"/>
-          <w:szCs w:val="36"/>
-        </w:rPr>
-      </w:pPr>
-    </w:p>
-    <w:p>
-      <w:pPr>
-        <w:rPr>
-          <w:b/>
-          <w:bCs/>
-          <w:color w:val="5B9BD5" w:themeColor="accent5"/>
-          <w:sz w:val="36"/>
-          <w:szCs w:val="36"/>
-        </w:rPr>
-      </w:pPr>
-    </w:p>
-    <w:p>
-      <w:pPr>
-        <w:rPr>
-          <w:b/>
-          <w:bCs/>
-          <w:color w:val="5B9BD5" w:themeColor="accent5"/>
-          <w:sz w:val="36"/>
-          <w:szCs w:val="36"/>
-        </w:rPr>
-      </w:pPr>
-    </w:p>
-    <w:p>
-      <w:pPr>
-        <w:rPr>
-          <w:b/>
-          <w:bCs/>
-          <w:color w:val="5B9BD5" w:themeColor="accent5"/>
-          <w:sz w:val="36"/>
-          <w:szCs w:val="36"/>
-        </w:rPr>
-      </w:pPr>
-    </w:p>
-    <w:p>
-      <w:pPr>
-        <w:rPr>
-          <w:b/>
-          <w:bCs/>
-          <w:color w:val="5B9BD5" w:themeColor="accent5"/>
-          <w:sz w:val="36"/>
-          <w:szCs w:val="36"/>
-        </w:rPr>
-      </w:pPr>
-    </w:p>
-    <w:p>
-      <w:pPr>
-        <w:pStyle w:val="ListParagraph"/>
-        <w:numPr>
-          <w:ilvl w:val="0"/>
-          <w:numId w:val="1"/>
-        </w:numPr>
-        <w:rPr>
-          <w:b/>
-          <w:bCs/>
-          <w:color w:val="5B9BD5" w:themeColor="accent5"/>
-          <w:sz w:val="36"/>
-          <w:szCs w:val="36"/>
-        </w:rPr>
-      </w:pPr>
-      <w:r>
-        <w:rPr>
-          <w:b/>
-          <w:bCs/>
-          <w:color w:val="5B9BD5" w:themeColor="accent5"/>
-          <w:sz w:val="36"/>
-          <w:szCs w:val="36"/>
-        </w:rPr>
-        <w:t>Dynamic Array Initialization</w:t>
-      </w:r>
-      <w:r>
-        <w:rPr>
-          <w:b/>
-          <w:bCs/>
-          <w:color w:val="5B9BD5" w:themeColor="accent5"/>
-          <w:sz w:val="36"/>
-          <w:szCs w:val="36"/>
-        </w:rPr>
-        <w:t>:</w:t>
-      </w:r>
-    </w:p>
-    <w:p>
-      <w:pPr>
-        <w:rPr>
-          <w:b/>
-          <w:bCs/>
-          <w:color w:val="5B9BD5" w:themeColor="accent5"/>
-          <w:sz w:val="36"/>
-          <w:szCs w:val="36"/>
-        </w:rPr>
-      </w:pPr>
-    </w:p>
-    <w:p>
-      <w:pPr>
-        <w:rPr>
-          <w:b/>
-          <w:bCs/>
-          <w:color w:val="5B9BD5" w:themeColor="accent5"/>
-          <w:sz w:val="36"/>
-          <w:szCs w:val="36"/>
-        </w:rPr>
-      </w:pPr>
-    </w:p>
+    <w:p>
+      <w:r>
+        <w:rPr>
+          <w:noProof/>
+        </w:rPr>
+        <w:drawing>
+          <wp:inline distT="0" distB="0" distL="0" distR="0">
+            <wp:extent cx="6858000" cy="4022090"/>
+            <wp:effectExtent l="0" t="0" r="0" b="3810"/>
+            <wp:docPr id="1371293441" name="Picture 7"/>
+            <wp:cNvGraphicFramePr>
+              <a:graphicFrameLocks xmlns:a="http://schemas.openxmlformats.org/drawingml/2006/main" noChangeAspect="1"/>
+            </wp:cNvGraphicFramePr>
+            <a:graphic xmlns:a="http://schemas.openxmlformats.org/drawingml/2006/main">
+              <a:graphicData uri="http://schemas.openxmlformats.org/drawingml/2006/picture">
+                <pic:pic xmlns:pic="http://schemas.openxmlformats.org/drawingml/2006/picture">
+                  <pic:nvPicPr>
+                    <pic:cNvPr id="1371293441" name="Picture 1371293441"/>
+                    <pic:cNvPicPr/>
+                  </pic:nvPicPr>
+                  <pic:blipFill>
+                    <a:blip r:embed="rId11" cstate="print">
+                      <a:extLst>
+                        <a:ext uri="{28A0092B-C50C-407E-A947-70E740481C1C}">
+                          <a14:useLocalDpi xmlns:a14="http://schemas.microsoft.com/office/drawing/2010/main" val="0"/>
+                        </a:ext>
+                      </a:extLst>
+                    </a:blip>
+                    <a:stretch>
+                      <a:fillRect/>
+                    </a:stretch>
+                  </pic:blipFill>
+                  <pic:spPr>
+                    <a:xfrm>
+                      <a:off x="0" y="0"/>
+                      <a:ext cx="6858000" cy="4022090"/>
+                    </a:xfrm>
+                    <a:prstGeom prst="rect">
+                      <a:avLst/>
+                    </a:prstGeom>
+                  </pic:spPr>
+                </pic:pic>
+              </a:graphicData>
+            </a:graphic>
+          </wp:inline>
+        </w:drawing>
+      </w:r>
+    </w:p>
+    <w:p/>
     <w:p/>
     <w:p/>
     <w:sectPr>

</xml_diff>

<commit_message>
Fix formatting by removing unnecessary blank line in Hybrid Inheritance implementation
</commit_message>
<xml_diff>
--- a/Assignment/Lab Report 6/Lab Report 4.docx
+++ b/Assignment/Lab Report 6/Lab Report 4.docx
@@ -107,7 +107,17 @@
           <w:sz w:val="52"/>
           <w:szCs w:val="52"/>
         </w:rPr>
-        <w:t>Course code: CSC-283</w:t>
+        <w:t>Course code: CSC-28</w:t>
+      </w:r>
+      <w:r>
+        <w:rPr>
+          <w:rFonts w:ascii="Times New Roman" w:hAnsi="Times New Roman" w:cs="Times New Roman"/>
+          <w:b/>
+          <w:bCs/>
+          <w:sz w:val="52"/>
+          <w:szCs w:val="52"/>
+        </w:rPr>
+        <w:t>4</w:t>
       </w:r>
     </w:p>
     <w:p>
@@ -507,28 +517,28 @@
           <w:sz w:val="32"/>
           <w:szCs w:val="32"/>
         </w:rPr>
-        <w:t xml:space="preserve">Submission date:               </w:t>
-      </w:r>
-      <w:r>
-        <w:rPr>
-          <w:sz w:val="32"/>
-          <w:szCs w:val="32"/>
-        </w:rPr>
-        <w:tab/>
-      </w:r>
-      <w:r>
-        <w:rPr>
-          <w:sz w:val="32"/>
-          <w:szCs w:val="32"/>
-        </w:rPr>
-        <w:tab/>
-      </w:r>
-      <w:r>
-        <w:rPr>
-          <w:sz w:val="32"/>
-          <w:szCs w:val="32"/>
-        </w:rPr>
-        <w:tab/>
+        <w:t xml:space="preserve">Submission date: </w:t>
+      </w:r>
+      <w:r>
+        <w:rPr>
+          <w:sz w:val="32"/>
+          <w:szCs w:val="32"/>
+        </w:rPr>
+        <w:t>22/12/2024</w:t>
+      </w:r>
+      <w:r>
+        <w:rPr>
+          <w:sz w:val="32"/>
+          <w:szCs w:val="32"/>
+        </w:rPr>
+        <w:t xml:space="preserve">            </w:t>
+      </w:r>
+      <w:r>
+        <w:rPr>
+          <w:sz w:val="32"/>
+          <w:szCs w:val="32"/>
+        </w:rPr>
+        <w:t xml:space="preserve"> </w:t>
       </w:r>
       <w:r>
         <w:rPr>

</xml_diff>